<commit_message>
Updates to robot control.
</commit_message>
<xml_diff>
--- a/Aruco Tags/ArucoTags.docx
+++ b/Aruco Tags/ArucoTags.docx
@@ -8,9 +8,9 @@
           <w:noProof/>
         </w:rPr>
         <w:drawing>
-          <wp:inline distT="0" distB="0" distL="0" distR="0" wp14:anchorId="437130C0" wp14:editId="453CDBAE">
-            <wp:extent cx="2471191" cy="2451100"/>
-            <wp:effectExtent l="0" t="0" r="5715" b="6350"/>
+          <wp:inline distT="0" distB="0" distL="0" distR="0" wp14:anchorId="437130C0" wp14:editId="4EE837C6">
+            <wp:extent cx="3200400" cy="3174380"/>
+            <wp:effectExtent l="0" t="0" r="0" b="6985"/>
             <wp:docPr id="1" name="Picture 1"/>
             <wp:cNvGraphicFramePr>
               <a:graphicFrameLocks xmlns:a="http://schemas.openxmlformats.org/drawingml/2006/main" noChangeAspect="1"/>
@@ -30,7 +30,7 @@
                   <pic:spPr bwMode="auto">
                     <a:xfrm>
                       <a:off x="0" y="0"/>
-                      <a:ext cx="2474313" cy="2454196"/>
+                      <a:ext cx="3215063" cy="3188924"/>
                     </a:xfrm>
                     <a:prstGeom prst="rect">
                       <a:avLst/>
@@ -57,14 +57,15 @@
         <w:tab/>
         <w:t xml:space="preserve"> </w:t>
       </w:r>
+      <w:bookmarkStart w:id="0" w:name="_GoBack"/>
       <w:r>
         <w:rPr>
           <w:noProof/>
         </w:rPr>
         <w:drawing>
-          <wp:inline distT="0" distB="0" distL="0" distR="0" wp14:anchorId="7D792F7A" wp14:editId="09A16A8C">
-            <wp:extent cx="2470150" cy="2456534"/>
-            <wp:effectExtent l="0" t="0" r="6350" b="1270"/>
+          <wp:inline distT="0" distB="0" distL="0" distR="0" wp14:anchorId="7D792F7A" wp14:editId="35BC2916">
+            <wp:extent cx="3238500" cy="3220647"/>
+            <wp:effectExtent l="0" t="0" r="0" b="0"/>
             <wp:docPr id="2" name="Picture 2"/>
             <wp:cNvGraphicFramePr>
               <a:graphicFrameLocks xmlns:a="http://schemas.openxmlformats.org/drawingml/2006/main" noChangeAspect="1"/>
@@ -84,7 +85,7 @@
                   <pic:spPr bwMode="auto">
                     <a:xfrm>
                       <a:off x="0" y="0"/>
-                      <a:ext cx="2521223" cy="2507325"/>
+                      <a:ext cx="3320776" cy="3302469"/>
                     </a:xfrm>
                     <a:prstGeom prst="rect">
                       <a:avLst/>
@@ -104,6 +105,7 @@
           </wp:inline>
         </w:drawing>
       </w:r>
+      <w:bookmarkEnd w:id="0"/>
       <w:r>
         <w:t xml:space="preserve">  1</w:t>
       </w:r>
@@ -113,6 +115,7 @@
         <w:rPr>
           <w:noProof/>
         </w:rPr>
+        <w:lastRenderedPageBreak/>
         <w:drawing>
           <wp:inline distT="0" distB="0" distL="0" distR="0" wp14:anchorId="0D10C90F" wp14:editId="75DDCDF7">
             <wp:extent cx="2495550" cy="2495550"/>
@@ -156,6 +159,9 @@
         <w:tab/>
       </w:r>
       <w:r>
+        <w:rPr>
+          <w:noProof/>
+        </w:rPr>
         <w:drawing>
           <wp:inline distT="0" distB="0" distL="0" distR="0" wp14:anchorId="1BE693FA" wp14:editId="00552786">
             <wp:extent cx="2514600" cy="2514600"/>
@@ -286,8 +292,6 @@
       <w:r>
         <w:t xml:space="preserve">  5</w:t>
       </w:r>
-      <w:bookmarkStart w:id="0" w:name="_GoBack"/>
-      <w:bookmarkEnd w:id="0"/>
     </w:p>
     <w:sectPr>
       <w:pgSz w:w="12240" w:h="15840"/>
@@ -422,6 +426,7 @@
     <w:lsdException w:name="HTML Sample" w:semiHidden="1" w:unhideWhenUsed="1"/>
     <w:lsdException w:name="HTML Typewriter" w:semiHidden="1" w:unhideWhenUsed="1"/>
     <w:lsdException w:name="HTML Variable" w:semiHidden="1" w:unhideWhenUsed="1"/>
+    <w:lsdException w:name="Normal Table" w:semiHidden="1" w:unhideWhenUsed="1"/>
     <w:lsdException w:name="annotation subject" w:semiHidden="1" w:unhideWhenUsed="1"/>
     <w:lsdException w:name="No List" w:semiHidden="1" w:unhideWhenUsed="1"/>
     <w:lsdException w:name="Outline List 1" w:semiHidden="1" w:unhideWhenUsed="1"/>
@@ -467,9 +472,11 @@
     <w:lsdException w:name="Table Subtle 1" w:semiHidden="1" w:unhideWhenUsed="1"/>
     <w:lsdException w:name="Table Subtle 2" w:semiHidden="1" w:unhideWhenUsed="1"/>
     <w:lsdException w:name="Table Web 1" w:semiHidden="1" w:unhideWhenUsed="1"/>
+    <w:lsdException w:name="Table Web 2" w:semiHidden="1" w:unhideWhenUsed="1"/>
     <w:lsdException w:name="Table Web 3" w:semiHidden="1" w:unhideWhenUsed="1"/>
     <w:lsdException w:name="Balloon Text" w:semiHidden="1" w:unhideWhenUsed="1"/>
     <w:lsdException w:name="Table Grid" w:uiPriority="39"/>
+    <w:lsdException w:name="Table Theme" w:semiHidden="1" w:unhideWhenUsed="1"/>
     <w:lsdException w:name="Placeholder Text" w:semiHidden="1"/>
     <w:lsdException w:name="No Spacing" w:uiPriority="1" w:qFormat="1"/>
     <w:lsdException w:name="Light Shading" w:uiPriority="60"/>

</xml_diff>